<commit_message>
Okay should be basically done
</commit_message>
<xml_diff>
--- a/out/Customer_Letter_707556166.docx
+++ b/out/Customer_Letter_707556166.docx
@@ -329,9 +329,9 @@
         <w:tblLook w:val="04A0" w:firstRow="1" w:lastRow="0" w:firstColumn="1" w:lastColumn="0" w:noHBand="0" w:noVBand="1"/>
       </w:tblPr>
       <w:tblGrid>
-        <w:gridCol w:w="3116"/>
-        <w:gridCol w:w="3117"/>
-        <w:gridCol w:w="3117"/>
+        <w:gridCol w:w="2245"/>
+        <w:gridCol w:w="4680"/>
+        <w:gridCol w:w="2425"/>
       </w:tblGrid>
       <w:tr>
         <w:trPr>
@@ -339,7 +339,7 @@
         </w:trPr>
         <w:tc>
           <w:tcPr>
-            <w:tcW w:w="3116" w:type="dxa"/>
+            <w:tcW w:w="2245" w:type="dxa"/>
           </w:tcPr>
           <w:p>
             <w:r>
@@ -354,7 +354,7 @@
         </w:tc>
         <w:tc>
           <w:tcPr>
-            <w:tcW w:w="3117" w:type="dxa"/>
+            <w:tcW w:w="4680" w:type="dxa"/>
           </w:tcPr>
           <w:p>
             <w:r>
@@ -369,7 +369,7 @@
         </w:tc>
         <w:tc>
           <w:tcPr>
-            <w:tcW w:w="3117" w:type="dxa"/>
+            <w:tcW w:w="2425" w:type="dxa"/>
           </w:tcPr>
           <w:p>
             <w:r>
@@ -387,7 +387,7 @@
       <w:tr>
         <w:tc>
           <w:tcPr>
-            <w:tcW w:type="dxa" w:w="3116"/>
+            <w:tcW w:type="dxa" w:w="2245"/>
           </w:tcPr>
           <w:p>
             <w:r>
@@ -397,7 +397,7 @@
         </w:tc>
         <w:tc>
           <w:tcPr>
-            <w:tcW w:type="dxa" w:w="3117"/>
+            <w:tcW w:type="dxa" w:w="4680"/>
           </w:tcPr>
           <w:p>
             <w:r>
@@ -407,7 +407,7 @@
         </w:tc>
         <w:tc>
           <w:tcPr>
-            <w:tcW w:type="dxa" w:w="3117"/>
+            <w:tcW w:type="dxa" w:w="2425"/>
           </w:tcPr>
           <w:p>
             <w:r>
@@ -419,7 +419,7 @@
       <w:tr>
         <w:tc>
           <w:tcPr>
-            <w:tcW w:type="dxa" w:w="3116"/>
+            <w:tcW w:type="dxa" w:w="2245"/>
           </w:tcPr>
           <w:p>
             <w:r>
@@ -429,7 +429,7 @@
         </w:tc>
         <w:tc>
           <w:tcPr>
-            <w:tcW w:type="dxa" w:w="3117"/>
+            <w:tcW w:type="dxa" w:w="4680"/>
           </w:tcPr>
           <w:p>
             <w:r>
@@ -439,7 +439,7 @@
         </w:tc>
         <w:tc>
           <w:tcPr>
-            <w:tcW w:type="dxa" w:w="3117"/>
+            <w:tcW w:type="dxa" w:w="2425"/>
           </w:tcPr>
           <w:p>
             <w:r>
@@ -498,7 +498,16 @@
           <w:b/>
           <w:bCs/>
         </w:rPr>
-        <w:t xml:space="preserve">Event date: 2025-02-05</w:t>
+        <w:t xml:space="preserve">Event </w:t>
+      </w:r>
+      <w:proofErr w:type="gramStart"/>
+      <w:r>
+        <w:rPr>
+          <w:rFonts w:ascii="Avenir Next LT Pro" w:hAnsi="Avenir Next LT Pro"/>
+          <w:b/>
+          <w:bCs/>
+        </w:rPr>
+        <w:t xml:space="preserve">date: 2025-02-05</w:t>
       </w:r>
     </w:p>
     <w:p>
@@ -532,6 +541,7 @@
         </w:rPr>
         <w:t xml:space="preserve">Izhar Haque,</w:t>
       </w:r>
+      <w:proofErr w:type="gramEnd"/>
     </w:p>
     <w:p>
       <w:pPr>
@@ -555,7 +565,15 @@
           <w:rFonts w:ascii="Avenir Next LT Pro" w:hAnsi="Avenir Next LT Pro"/>
           <w:color w:val="3C3C3C"/>
         </w:rPr>
-        <w:t xml:space="preserve">Thank you for informing Medtronic of your experience with the above referenced product</w:t>
+        <w:t xml:space="preserve">Thank you for informing Medtronic of your experience with the above referenced </w:t>
+      </w:r>
+      <w:proofErr w:type="gramStart"/>
+      <w:r>
+        <w:rPr>
+          <w:rFonts w:ascii="Avenir Next LT Pro" w:hAnsi="Avenir Next LT Pro"/>
+          <w:color w:val="3C3C3C"/>
+        </w:rPr>
+        <w:t xml:space="preserve">product</w:t>
       </w:r>
       <w:r>
         <w:rPr>
@@ -564,6 +582,7 @@
         </w:rPr>
         <w:t xml:space="preserve">s</w:t>
       </w:r>
+      <w:proofErr w:type="gramEnd"/>
       <w:r>
         <w:rPr>
           <w:rFonts w:ascii="Avenir Next LT Pro" w:hAnsi="Avenir Next LT Pro"/>
@@ -650,7 +669,16 @@
                 <w:b/>
                 <w:bCs/>
               </w:rPr>
-              <w:t xml:space="preserve">Product Id: </w:t>
+              <w:t xml:space="preserve">Product </w:t>
+            </w:r>
+            <w:proofErr w:type="gramStart"/>
+            <w:r>
+              <w:rPr>
+                <w:rFonts w:ascii="Avenir Next LT Pro" w:hAnsi="Avenir Next LT Pro"/>
+                <w:b/>
+                <w:bCs/>
+              </w:rPr>
+              <w:t xml:space="preserve">Id: </w:t>
             </w:r>
             <w:r>
               <w:rPr>
@@ -672,7 +700,16 @@
                 <w:b/>
                 <w:bCs/>
               </w:rPr>
-              <w:t xml:space="preserve"> Lot No: </w:t>
+              <w:t xml:space="preserve"> </w:t>
+            </w:r>
+            <w:proofErr w:type="gramEnd"/>
+            <w:r>
+              <w:rPr>
+                <w:rFonts w:ascii="Avenir Next LT Pro" w:hAnsi="Avenir Next LT Pro"/>
+                <w:b/>
+                <w:bCs/>
+              </w:rPr>
+              <w:t xml:space="preserve">Lot No: </w:t>
             </w:r>
             <w:r>
               <w:rPr>
@@ -785,7 +822,16 @@
                 <w:b/>
                 <w:bCs/>
               </w:rPr>
-              <w:t xml:space="preserve">Product Id: </w:t>
+              <w:t xml:space="preserve">Product </w:t>
+            </w:r>
+            <w:proofErr w:type="gramStart"/>
+            <w:r>
+              <w:rPr>
+                <w:rFonts w:ascii="Avenir Next LT Pro" w:hAnsi="Avenir Next LT Pro"/>
+                <w:b/>
+                <w:bCs/>
+              </w:rPr>
+              <w:t xml:space="preserve">Id: </w:t>
             </w:r>
             <w:r>
               <w:rPr>
@@ -801,6 +847,7 @@
               </w:rPr>
               <w:t xml:space="preserve">   </w:t>
             </w:r>
+            <w:proofErr w:type="gramEnd"/>
             <w:r>
               <w:rPr>
                 <w:rFonts w:ascii="Avenir Next LT Pro" w:hAnsi="Avenir Next LT Pro"/>
@@ -2299,6 +2346,7 @@
   <w:rsids>
     <w:rsidRoot w:val="00661061"/>
     <w:rsid w:val="001E517C"/>
+    <w:rsid w:val="003F74BC"/>
     <w:rsid w:val="004E6A61"/>
     <w:rsid w:val="00661061"/>
     <w:rsid w:val="006A049A"/>
@@ -2307,6 +2355,7 @@
     <w:rsid w:val="00820A95"/>
     <w:rsid w:val="00AA09C7"/>
     <w:rsid w:val="00B700C7"/>
+    <w:rsid w:val="00B828E4"/>
     <w:rsid w:val="00B85BD0"/>
     <w:rsid w:val="00C74155"/>
     <w:rsid w:val="00D5702C"/>

</xml_diff>